<commit_message>
text edits and update output documents
</commit_message>
<xml_diff>
--- a/lesson10/lesson10.docx
+++ b/lesson10/lesson10.docx
@@ -81,13 +81,13 @@
         <w:pStyle w:val="Author"/>
       </w:pPr>
       <w:r>
-        <w:t xml:space="preserve">Adam</w:t>
-      </w:r>
-      <w:r>
-        <w:t xml:space="preserve"> </w:t>
-      </w:r>
-      <w:r>
-        <w:t xml:space="preserve">Zabell</w:t>
+        <w:t xml:space="preserve">Randall</w:t>
+      </w:r>
+      <w:r>
+        <w:t xml:space="preserve"> </w:t>
+      </w:r>
+      <w:r>
+        <w:t xml:space="preserve">Julian</w:t>
       </w:r>
     </w:p>
     <w:p>
@@ -3054,7 +3054,7 @@
     </w:lvl>
   </w:abstractNum>
   <w:abstractNum w:abstractNumId="990">
-    <w:nsid w:val="2a9db3b0"/>
+    <w:nsid w:val="4b8b0d6d"/>
     <w:multiLevelType w:val="multilevel"/>
     <w:lvl w:ilvl="0">
       <w:numFmt w:val="bullet"/>

</xml_diff>

<commit_message>
use here, update text
</commit_message>
<xml_diff>
--- a/lesson10/lesson10.docx
+++ b/lesson10/lesson10.docx
@@ -87,7 +87,19 @@
         <w:t xml:space="preserve"> </w:t>
       </w:r>
       <w:r>
-        <w:t xml:space="preserve">Julian</w:t>
+        <w:t xml:space="preserve">Julian,</w:t>
+      </w:r>
+      <w:r>
+        <w:t xml:space="preserve"> </w:t>
+      </w:r>
+      <w:r>
+        <w:t xml:space="preserve">Adam</w:t>
+      </w:r>
+      <w:r>
+        <w:t xml:space="preserve"> </w:t>
+      </w:r>
+      <w:r>
+        <w:t xml:space="preserve">Zabell</w:t>
       </w:r>
     </w:p>
     <w:p>
@@ -158,7 +170,7 @@
         <w:t xml:space="preserve"> </w:t>
       </w:r>
       <w:r>
-        <w:t xml:space="preserve">make it possible to aggregate and discover trends. What follows are the steps to replicate the disocvery of one particular problem in the mock data: excessively good R</w:t>
+        <w:t xml:space="preserve">make it possible to aggregate and discover trends. What follows are the steps to replicate the discovery of one particular problem in the mock data: excessively good R</w:t>
       </w:r>
       <w:r>
         <w:rPr>
@@ -189,13 +201,82 @@
         <w:rPr>
           <w:rStyle w:val="NormalTok"/>
         </w:rPr>
-        <w:t xml:space="preserve">workingDir &lt;-</w:t>
-      </w:r>
-      <w:r>
-        <w:rPr>
-          <w:rStyle w:val="StringTok"/>
-        </w:rPr>
-        <w:t xml:space="preserve"> </w:t>
+        <w:t xml:space="preserve">oneYearBatches &lt;-</w:t>
+      </w:r>
+      <w:r>
+        <w:rPr>
+          <w:rStyle w:val="StringTok"/>
+        </w:rPr>
+        <w:t xml:space="preserve"> </w:t>
+      </w:r>
+      <w:r>
+        <w:rPr>
+          <w:rStyle w:val="KeywordTok"/>
+        </w:rPr>
+        <w:t xml:space="preserve">list.files</w:t>
+      </w:r>
+      <w:r>
+        <w:rPr>
+          <w:rStyle w:val="NormalTok"/>
+        </w:rPr>
+        <w:t xml:space="preserve">(here::</w:t>
+      </w:r>
+      <w:r>
+        <w:rPr>
+          <w:rStyle w:val="KeywordTok"/>
+        </w:rPr>
+        <w:t xml:space="preserve">here</w:t>
+      </w:r>
+      <w:r>
+        <w:rPr>
+          <w:rStyle w:val="NormalTok"/>
+        </w:rPr>
+        <w:t xml:space="preserve">(</w:t>
+      </w:r>
+      <w:r>
+        <w:rPr>
+          <w:rStyle w:val="StringTok"/>
+        </w:rPr>
+        <w:t xml:space="preserve">"class_data"</w:t>
+      </w:r>
+      <w:r>
+        <w:rPr>
+          <w:rStyle w:val="NormalTok"/>
+        </w:rPr>
+        <w:t xml:space="preserve">), </w:t>
+      </w:r>
+      <w:r>
+        <w:rPr>
+          <w:rStyle w:val="DataTypeTok"/>
+        </w:rPr>
+        <w:t xml:space="preserve">pattern =</w:t>
+      </w:r>
+      <w:r>
+        <w:rPr>
+          <w:rStyle w:val="NormalTok"/>
+        </w:rPr>
+        <w:t xml:space="preserve"> </w:t>
+      </w:r>
+      <w:r>
+        <w:rPr>
+          <w:rStyle w:val="StringTok"/>
+        </w:rPr>
+        <w:t xml:space="preserve">"xlsx$"</w:t>
+      </w:r>
+      <w:r>
+        <w:rPr>
+          <w:rStyle w:val="NormalTok"/>
+        </w:rPr>
+        <w:t xml:space="preserve">) %&gt;%</w:t>
+      </w:r>
+      <w:r>
+        <w:br w:type="textWrapping"/>
+      </w:r>
+      <w:r>
+        <w:rPr>
+          <w:rStyle w:val="StringTok"/>
+        </w:rPr>
+        <w:t xml:space="preserve">  </w:t>
       </w:r>
       <w:r>
         <w:rPr>
@@ -207,7 +288,19 @@
         <w:rPr>
           <w:rStyle w:val="NormalTok"/>
         </w:rPr>
-        <w:t xml:space="preserve">(rootDir,</w:t>
+        <w:t xml:space="preserve">(here::</w:t>
+      </w:r>
+      <w:r>
+        <w:rPr>
+          <w:rStyle w:val="KeywordTok"/>
+        </w:rPr>
+        <w:t xml:space="preserve">here</w:t>
+      </w:r>
+      <w:r>
+        <w:rPr>
+          <w:rStyle w:val="NormalTok"/>
+        </w:rPr>
+        <w:t xml:space="preserve">(</w:t>
       </w:r>
       <w:r>
         <w:rPr>
@@ -219,52 +312,28 @@
         <w:rPr>
           <w:rStyle w:val="NormalTok"/>
         </w:rPr>
-        <w:t xml:space="preserve">)</w:t>
+        <w:t xml:space="preserve">), .) %&gt;%</w:t>
       </w:r>
       <w:r>
         <w:br w:type="textWrapping"/>
       </w:r>
       <w:r>
         <w:rPr>
-          <w:rStyle w:val="NormalTok"/>
-        </w:rPr>
-        <w:t xml:space="preserve">oneYearBatches &lt;-</w:t>
-      </w:r>
-      <w:r>
-        <w:rPr>
-          <w:rStyle w:val="StringTok"/>
-        </w:rPr>
-        <w:t xml:space="preserve"> </w:t>
-      </w:r>
-      <w:r>
-        <w:rPr>
-          <w:rStyle w:val="KeywordTok"/>
-        </w:rPr>
-        <w:t xml:space="preserve">list.files</w:t>
-      </w:r>
-      <w:r>
-        <w:rPr>
-          <w:rStyle w:val="NormalTok"/>
-        </w:rPr>
-        <w:t xml:space="preserve">(workingDir,</w:t>
-      </w:r>
-      <w:r>
-        <w:rPr>
-          <w:rStyle w:val="DataTypeTok"/>
-        </w:rPr>
-        <w:t xml:space="preserve">pattern=</w:t>
-      </w:r>
-      <w:r>
-        <w:rPr>
-          <w:rStyle w:val="StringTok"/>
-        </w:rPr>
-        <w:t xml:space="preserve">"xlsx$"</w:t>
-      </w:r>
-      <w:r>
-        <w:rPr>
-          <w:rStyle w:val="NormalTok"/>
-        </w:rPr>
-        <w:t xml:space="preserve">) %&gt;%</w:t>
+          <w:rStyle w:val="StringTok"/>
+        </w:rPr>
+        <w:t xml:space="preserve">  </w:t>
+      </w:r>
+      <w:r>
+        <w:rPr>
+          <w:rStyle w:val="KeywordTok"/>
+        </w:rPr>
+        <w:t xml:space="preserve">map_dfr</w:t>
+      </w:r>
+      <w:r>
+        <w:rPr>
+          <w:rStyle w:val="NormalTok"/>
+        </w:rPr>
+        <w:t xml:space="preserve">(read_excel) %&gt;%</w:t>
       </w:r>
       <w:r>
         <w:br w:type="textWrapping"/>
@@ -273,19 +342,19 @@
         <w:rPr>
           <w:rStyle w:val="StringTok"/>
         </w:rPr>
-        <w:t xml:space="preserve">                  </w:t>
-      </w:r>
-      <w:r>
-        <w:rPr>
-          <w:rStyle w:val="KeywordTok"/>
-        </w:rPr>
-        <w:t xml:space="preserve">file.path</w:t>
-      </w:r>
-      <w:r>
-        <w:rPr>
-          <w:rStyle w:val="NormalTok"/>
-        </w:rPr>
-        <w:t xml:space="preserve">(workingDir,.) %&gt;%</w:t>
+        <w:t xml:space="preserve">  </w:t>
+      </w:r>
+      <w:r>
+        <w:rPr>
+          <w:rStyle w:val="KeywordTok"/>
+        </w:rPr>
+        <w:t xml:space="preserve">as_tibble</w:t>
+      </w:r>
+      <w:r>
+        <w:rPr>
+          <w:rStyle w:val="NormalTok"/>
+        </w:rPr>
+        <w:t xml:space="preserve">() %&gt;%</w:t>
       </w:r>
       <w:r>
         <w:br w:type="textWrapping"/>
@@ -294,49 +363,7 @@
         <w:rPr>
           <w:rStyle w:val="StringTok"/>
         </w:rPr>
-        <w:t xml:space="preserve">                  </w:t>
-      </w:r>
-      <w:r>
-        <w:rPr>
-          <w:rStyle w:val="KeywordTok"/>
-        </w:rPr>
-        <w:t xml:space="preserve">map_dfr</w:t>
-      </w:r>
-      <w:r>
-        <w:rPr>
-          <w:rStyle w:val="NormalTok"/>
-        </w:rPr>
-        <w:t xml:space="preserve">(read.xlsx) %&gt;%</w:t>
-      </w:r>
-      <w:r>
-        <w:br w:type="textWrapping"/>
-      </w:r>
-      <w:r>
-        <w:rPr>
-          <w:rStyle w:val="StringTok"/>
-        </w:rPr>
-        <w:t xml:space="preserve">                  </w:t>
-      </w:r>
-      <w:r>
-        <w:rPr>
-          <w:rStyle w:val="KeywordTok"/>
-        </w:rPr>
-        <w:t xml:space="preserve">as_tibble</w:t>
-      </w:r>
-      <w:r>
-        <w:rPr>
-          <w:rStyle w:val="NormalTok"/>
-        </w:rPr>
-        <w:t xml:space="preserve">() %&gt;%</w:t>
-      </w:r>
-      <w:r>
-        <w:br w:type="textWrapping"/>
-      </w:r>
-      <w:r>
-        <w:rPr>
-          <w:rStyle w:val="StringTok"/>
-        </w:rPr>
-        <w:t xml:space="preserve">                  </w:t>
+        <w:t xml:space="preserve">  </w:t>
       </w:r>
       <w:r>
         <w:rPr>
@@ -359,7 +386,7 @@
         <w:rPr>
           <w:rStyle w:val="VerbatimChar"/>
         </w:rPr>
-        <w:t xml:space="preserve">## Parsed with column specification:</w:t>
+        <w:t xml:space="preserve">## Warning in strptime(x, format, tz = tz): unknown timezone 'zone/tz/2017c.</w:t>
       </w:r>
       <w:r>
         <w:br w:type="textWrapping"/>
@@ -368,79 +395,7 @@
         <w:rPr>
           <w:rStyle w:val="VerbatimChar"/>
         </w:rPr>
-        <w:t xml:space="preserve">## cols(</w:t>
-      </w:r>
-      <w:r>
-        <w:br w:type="textWrapping"/>
-      </w:r>
-      <w:r>
-        <w:rPr>
-          <w:rStyle w:val="VerbatimChar"/>
-        </w:rPr>
-        <w:t xml:space="preserve">##   batchName = col_character(),</w:t>
-      </w:r>
-      <w:r>
-        <w:br w:type="textWrapping"/>
-      </w:r>
-      <w:r>
-        <w:rPr>
-          <w:rStyle w:val="VerbatimChar"/>
-        </w:rPr>
-        <w:t xml:space="preserve">##   instrumentName = col_character(),</w:t>
-      </w:r>
-      <w:r>
-        <w:br w:type="textWrapping"/>
-      </w:r>
-      <w:r>
-        <w:rPr>
-          <w:rStyle w:val="VerbatimChar"/>
-        </w:rPr>
-        <w:t xml:space="preserve">##   compoundName = col_character(),</w:t>
-      </w:r>
-      <w:r>
-        <w:br w:type="textWrapping"/>
-      </w:r>
-      <w:r>
-        <w:rPr>
-          <w:rStyle w:val="VerbatimChar"/>
-        </w:rPr>
-        <w:t xml:space="preserve">##   reviewerName = col_character(),</w:t>
-      </w:r>
-      <w:r>
-        <w:br w:type="textWrapping"/>
-      </w:r>
-      <w:r>
-        <w:rPr>
-          <w:rStyle w:val="VerbatimChar"/>
-        </w:rPr>
-        <w:t xml:space="preserve">##   batchCollectedTimestamp = col_datetime(format = ""),</w:t>
-      </w:r>
-      <w:r>
-        <w:br w:type="textWrapping"/>
-      </w:r>
-      <w:r>
-        <w:rPr>
-          <w:rStyle w:val="VerbatimChar"/>
-        </w:rPr>
-        <w:t xml:space="preserve">##   reviewStartTimestamp = col_datetime(format = ""),</w:t>
-      </w:r>
-      <w:r>
-        <w:br w:type="textWrapping"/>
-      </w:r>
-      <w:r>
-        <w:rPr>
-          <w:rStyle w:val="VerbatimChar"/>
-        </w:rPr>
-        <w:t xml:space="preserve">##   reviewCompleteTimestamp = col_datetime(format = "")</w:t>
-      </w:r>
-      <w:r>
-        <w:br w:type="textWrapping"/>
-      </w:r>
-      <w:r>
-        <w:rPr>
-          <w:rStyle w:val="VerbatimChar"/>
-        </w:rPr>
-        <w:t xml:space="preserve">## )</w:t>
+        <w:t xml:space="preserve">## 1.0/zoneinfo/America/Los_Angeles'</w:t>
       </w:r>
     </w:p>
     <w:p>
@@ -449,84 +404,99 @@
       </w:pPr>
       <w:r>
         <w:rPr>
-          <w:rStyle w:val="KeywordTok"/>
-        </w:rPr>
-        <w:t xml:space="preserve">ggplot</w:t>
-      </w:r>
-      <w:r>
-        <w:rPr>
-          <w:rStyle w:val="NormalTok"/>
-        </w:rPr>
-        <w:t xml:space="preserve">(oneYearBatches, </w:t>
-      </w:r>
-      <w:r>
-        <w:rPr>
-          <w:rStyle w:val="KeywordTok"/>
-        </w:rPr>
-        <w:t xml:space="preserve">aes</w:t>
-      </w:r>
-      <w:r>
-        <w:rPr>
-          <w:rStyle w:val="NormalTok"/>
-        </w:rPr>
-        <w:t xml:space="preserve">(</w:t>
-      </w:r>
-      <w:r>
-        <w:rPr>
-          <w:rStyle w:val="DataTypeTok"/>
-        </w:rPr>
-        <w:t xml:space="preserve">x=</w:t>
-      </w:r>
-      <w:r>
-        <w:rPr>
-          <w:rStyle w:val="NormalTok"/>
-        </w:rPr>
-        <w:t xml:space="preserve">calibrationR2,</w:t>
-      </w:r>
-      <w:r>
-        <w:rPr>
-          <w:rStyle w:val="DataTypeTok"/>
-        </w:rPr>
-        <w:t xml:space="preserve">color=</w:t>
-      </w:r>
-      <w:r>
-        <w:rPr>
-          <w:rStyle w:val="NormalTok"/>
-        </w:rPr>
-        <w:t xml:space="preserve">compoundName,</w:t>
-      </w:r>
-      <w:r>
-        <w:rPr>
-          <w:rStyle w:val="DataTypeTok"/>
-        </w:rPr>
-        <w:t xml:space="preserve">fill=</w:t>
-      </w:r>
-      <w:r>
-        <w:rPr>
-          <w:rStyle w:val="NormalTok"/>
-        </w:rPr>
-        <w:t xml:space="preserve">compoundName)) +</w:t>
+          <w:rStyle w:val="VerbatimChar"/>
+        </w:rPr>
+        <w:t xml:space="preserve">## Parsed with column specification:</w:t>
       </w:r>
       <w:r>
         <w:br w:type="textWrapping"/>
       </w:r>
       <w:r>
         <w:rPr>
-          <w:rStyle w:val="StringTok"/>
-        </w:rPr>
-        <w:t xml:space="preserve">  </w:t>
-      </w:r>
-      <w:r>
-        <w:rPr>
-          <w:rStyle w:val="KeywordTok"/>
-        </w:rPr>
-        <w:t xml:space="preserve">geom_histogram</w:t>
-      </w:r>
-      <w:r>
-        <w:rPr>
-          <w:rStyle w:val="NormalTok"/>
-        </w:rPr>
-        <w:t xml:space="preserve">()</w:t>
+          <w:rStyle w:val="VerbatimChar"/>
+        </w:rPr>
+        <w:t xml:space="preserve">## cols(</w:t>
+      </w:r>
+      <w:r>
+        <w:br w:type="textWrapping"/>
+      </w:r>
+      <w:r>
+        <w:rPr>
+          <w:rStyle w:val="VerbatimChar"/>
+        </w:rPr>
+        <w:t xml:space="preserve">##   batchName = col_character(),</w:t>
+      </w:r>
+      <w:r>
+        <w:br w:type="textWrapping"/>
+      </w:r>
+      <w:r>
+        <w:rPr>
+          <w:rStyle w:val="VerbatimChar"/>
+        </w:rPr>
+        <w:t xml:space="preserve">##   instrumentName = col_character(),</w:t>
+      </w:r>
+      <w:r>
+        <w:br w:type="textWrapping"/>
+      </w:r>
+      <w:r>
+        <w:rPr>
+          <w:rStyle w:val="VerbatimChar"/>
+        </w:rPr>
+        <w:t xml:space="preserve">##   compoundName = col_character(),</w:t>
+      </w:r>
+      <w:r>
+        <w:br w:type="textWrapping"/>
+      </w:r>
+      <w:r>
+        <w:rPr>
+          <w:rStyle w:val="VerbatimChar"/>
+        </w:rPr>
+        <w:t xml:space="preserve">##   batchPassed = col_logical(),</w:t>
+      </w:r>
+      <w:r>
+        <w:br w:type="textWrapping"/>
+      </w:r>
+      <w:r>
+        <w:rPr>
+          <w:rStyle w:val="VerbatimChar"/>
+        </w:rPr>
+        <w:t xml:space="preserve">##   reviewerName = col_character(),</w:t>
+      </w:r>
+      <w:r>
+        <w:br w:type="textWrapping"/>
+      </w:r>
+      <w:r>
+        <w:rPr>
+          <w:rStyle w:val="VerbatimChar"/>
+        </w:rPr>
+        <w:t xml:space="preserve">##   batchCollectedTimestamp = col_datetime(format = ""),</w:t>
+      </w:r>
+      <w:r>
+        <w:br w:type="textWrapping"/>
+      </w:r>
+      <w:r>
+        <w:rPr>
+          <w:rStyle w:val="VerbatimChar"/>
+        </w:rPr>
+        <w:t xml:space="preserve">##   reviewStartTimestamp = col_datetime(format = ""),</w:t>
+      </w:r>
+      <w:r>
+        <w:br w:type="textWrapping"/>
+      </w:r>
+      <w:r>
+        <w:rPr>
+          <w:rStyle w:val="VerbatimChar"/>
+        </w:rPr>
+        <w:t xml:space="preserve">##   reviewCompleteTimestamp = col_datetime(format = "")</w:t>
+      </w:r>
+      <w:r>
+        <w:br w:type="textWrapping"/>
+      </w:r>
+      <w:r>
+        <w:rPr>
+          <w:rStyle w:val="VerbatimChar"/>
+        </w:rPr>
+        <w:t xml:space="preserve">## )</w:t>
       </w:r>
     </w:p>
     <w:p>
@@ -535,9 +505,102 @@
       </w:pPr>
       <w:r>
         <w:rPr>
-          <w:rStyle w:val="VerbatimChar"/>
-        </w:rPr>
-        <w:t xml:space="preserve">## `stat_bin()` using `bins = 30`. Pick better value with `binwidth`.</w:t>
+          <w:rStyle w:val="KeywordTok"/>
+        </w:rPr>
+        <w:t xml:space="preserve">ggplot</w:t>
+      </w:r>
+      <w:r>
+        <w:rPr>
+          <w:rStyle w:val="NormalTok"/>
+        </w:rPr>
+        <w:t xml:space="preserve">(oneYearBatches, </w:t>
+      </w:r>
+      <w:r>
+        <w:rPr>
+          <w:rStyle w:val="KeywordTok"/>
+        </w:rPr>
+        <w:t xml:space="preserve">aes</w:t>
+      </w:r>
+      <w:r>
+        <w:rPr>
+          <w:rStyle w:val="NormalTok"/>
+        </w:rPr>
+        <w:t xml:space="preserve">(</w:t>
+      </w:r>
+      <w:r>
+        <w:rPr>
+          <w:rStyle w:val="DataTypeTok"/>
+        </w:rPr>
+        <w:t xml:space="preserve">x=</w:t>
+      </w:r>
+      <w:r>
+        <w:rPr>
+          <w:rStyle w:val="NormalTok"/>
+        </w:rPr>
+        <w:t xml:space="preserve">calibrationR2,</w:t>
+      </w:r>
+      <w:r>
+        <w:rPr>
+          <w:rStyle w:val="DataTypeTok"/>
+        </w:rPr>
+        <w:t xml:space="preserve">color=</w:t>
+      </w:r>
+      <w:r>
+        <w:rPr>
+          <w:rStyle w:val="NormalTok"/>
+        </w:rPr>
+        <w:t xml:space="preserve">compoundName,</w:t>
+      </w:r>
+      <w:r>
+        <w:rPr>
+          <w:rStyle w:val="DataTypeTok"/>
+        </w:rPr>
+        <w:t xml:space="preserve">fill=</w:t>
+      </w:r>
+      <w:r>
+        <w:rPr>
+          <w:rStyle w:val="NormalTok"/>
+        </w:rPr>
+        <w:t xml:space="preserve">compoundName)) +</w:t>
+      </w:r>
+      <w:r>
+        <w:br w:type="textWrapping"/>
+      </w:r>
+      <w:r>
+        <w:rPr>
+          <w:rStyle w:val="StringTok"/>
+        </w:rPr>
+        <w:t xml:space="preserve">  </w:t>
+      </w:r>
+      <w:r>
+        <w:rPr>
+          <w:rStyle w:val="KeywordTok"/>
+        </w:rPr>
+        <w:t xml:space="preserve">geom_histogram</w:t>
+      </w:r>
+      <w:r>
+        <w:rPr>
+          <w:rStyle w:val="NormalTok"/>
+        </w:rPr>
+        <w:t xml:space="preserve">(</w:t>
+      </w:r>
+      <w:r>
+        <w:rPr>
+          <w:rStyle w:val="DataTypeTok"/>
+        </w:rPr>
+        <w:t xml:space="preserve">bins=</w:t>
+      </w:r>
+      <w:r>
+        <w:rPr>
+          <w:rStyle w:val="DecValTok"/>
+        </w:rPr>
+        <w:t xml:space="preserve">30</w:t>
+      </w:r>
+      <w:r>
+        <w:rPr>
+          <w:rStyle w:val="NormalTok"/>
+        </w:rPr>
+        <w:t xml:space="preserve">)</w:t>
       </w:r>
     </w:p>
     <w:p>
@@ -675,26 +738,6 @@
     </w:p>
     <w:p>
       <w:pPr>
-        <w:pStyle w:val="SourceCode"/>
-      </w:pPr>
-      <w:r>
-        <w:rPr>
-          <w:rStyle w:val="VerbatimChar"/>
-        </w:rPr>
-        <w:t xml:space="preserve">## Warning in as.POSIXlt.POSIXct(x): unknown timezone 'zone/tz/2017c.1.0/</w:t>
-      </w:r>
-      <w:r>
-        <w:br w:type="textWrapping"/>
-      </w:r>
-      <w:r>
-        <w:rPr>
-          <w:rStyle w:val="VerbatimChar"/>
-        </w:rPr>
-        <w:t xml:space="preserve">## zoneinfo/America/Indiana/Indianapolis'</w:t>
-      </w:r>
-    </w:p>
-    <w:p>
-      <w:pPr>
         <w:pStyle w:val="FirstParagraph"/>
       </w:pPr>
       <w:r>
@@ -1261,13 +1304,43 @@
         <w:rPr>
           <w:rStyle w:val="NormalTok"/>
         </w:rPr>
-        <w:t xml:space="preserve">(workingDir,</w:t>
+        <w:t xml:space="preserve">(here::</w:t>
+      </w:r>
+      <w:r>
+        <w:rPr>
+          <w:rStyle w:val="KeywordTok"/>
+        </w:rPr>
+        <w:t xml:space="preserve">here</w:t>
+      </w:r>
+      <w:r>
+        <w:rPr>
+          <w:rStyle w:val="NormalTok"/>
+        </w:rPr>
+        <w:t xml:space="preserve">(</w:t>
+      </w:r>
+      <w:r>
+        <w:rPr>
+          <w:rStyle w:val="StringTok"/>
+        </w:rPr>
+        <w:t xml:space="preserve">"class_data"</w:t>
+      </w:r>
+      <w:r>
+        <w:rPr>
+          <w:rStyle w:val="NormalTok"/>
+        </w:rPr>
+        <w:t xml:space="preserve">), </w:t>
       </w:r>
       <w:r>
         <w:rPr>
           <w:rStyle w:val="DataTypeTok"/>
         </w:rPr>
-        <w:t xml:space="preserve">pattern=</w:t>
+        <w:t xml:space="preserve">pattern =</w:t>
+      </w:r>
+      <w:r>
+        <w:rPr>
+          <w:rStyle w:val="NormalTok"/>
+        </w:rPr>
+        <w:t xml:space="preserve"> </w:t>
       </w:r>
       <w:r>
         <w:rPr>
@@ -1288,7 +1361,7 @@
         <w:rPr>
           <w:rStyle w:val="StringTok"/>
         </w:rPr>
-        <w:t xml:space="preserve">                  </w:t>
+        <w:t xml:space="preserve">  </w:t>
       </w:r>
       <w:r>
         <w:rPr>
@@ -1300,7 +1373,31 @@
         <w:rPr>
           <w:rStyle w:val="NormalTok"/>
         </w:rPr>
-        <w:t xml:space="preserve">(workingDir,.) %&gt;%</w:t>
+        <w:t xml:space="preserve">(here::</w:t>
+      </w:r>
+      <w:r>
+        <w:rPr>
+          <w:rStyle w:val="KeywordTok"/>
+        </w:rPr>
+        <w:t xml:space="preserve">here</w:t>
+      </w:r>
+      <w:r>
+        <w:rPr>
+          <w:rStyle w:val="NormalTok"/>
+        </w:rPr>
+        <w:t xml:space="preserve">(</w:t>
+      </w:r>
+      <w:r>
+        <w:rPr>
+          <w:rStyle w:val="StringTok"/>
+        </w:rPr>
+        <w:t xml:space="preserve">"class_data"</w:t>
+      </w:r>
+      <w:r>
+        <w:rPr>
+          <w:rStyle w:val="NormalTok"/>
+        </w:rPr>
+        <w:t xml:space="preserve">), .) %&gt;%</w:t>
       </w:r>
       <w:r>
         <w:br w:type="textWrapping"/>
@@ -1309,7 +1406,7 @@
         <w:rPr>
           <w:rStyle w:val="StringTok"/>
         </w:rPr>
-        <w:t xml:space="preserve">                  </w:t>
+        <w:t xml:space="preserve">  </w:t>
       </w:r>
       <w:r>
         <w:rPr>
@@ -1375,7 +1472,409 @@
         <w:rPr>
           <w:rStyle w:val="NormalTok"/>
         </w:rPr>
-        <w:t xml:space="preserve">(oneYearBatches,-calibrationSlope,-calibrationIntercept)) %&gt;%</w:t>
+        <w:t xml:space="preserve">(oneYearBatches,</w:t>
+      </w:r>
+      <w:r>
+        <w:br w:type="textWrapping"/>
+      </w:r>
+      <w:r>
+        <w:rPr>
+          <w:rStyle w:val="NormalTok"/>
+        </w:rPr>
+        <w:t xml:space="preserve"> </w:t>
+      </w:r>
+      <w:r>
+        <w:rPr>
+          <w:rStyle w:val="NormalTok"/>
+        </w:rPr>
+        <w:t xml:space="preserve"> </w:t>
+      </w:r>
+      <w:r>
+        <w:rPr>
+          <w:rStyle w:val="NormalTok"/>
+        </w:rPr>
+        <w:t xml:space="preserve"> </w:t>
+      </w:r>
+      <w:r>
+        <w:rPr>
+          <w:rStyle w:val="NormalTok"/>
+        </w:rPr>
+        <w:t xml:space="preserve"> </w:t>
+      </w:r>
+      <w:r>
+        <w:rPr>
+          <w:rStyle w:val="NormalTok"/>
+        </w:rPr>
+        <w:t xml:space="preserve"> </w:t>
+      </w:r>
+      <w:r>
+        <w:rPr>
+          <w:rStyle w:val="NormalTok"/>
+        </w:rPr>
+        <w:t xml:space="preserve"> </w:t>
+      </w:r>
+      <w:r>
+        <w:rPr>
+          <w:rStyle w:val="NormalTok"/>
+        </w:rPr>
+        <w:t xml:space="preserve"> </w:t>
+      </w:r>
+      <w:r>
+        <w:rPr>
+          <w:rStyle w:val="NormalTok"/>
+        </w:rPr>
+        <w:t xml:space="preserve"> </w:t>
+      </w:r>
+      <w:r>
+        <w:rPr>
+          <w:rStyle w:val="NormalTok"/>
+        </w:rPr>
+        <w:t xml:space="preserve"> </w:t>
+      </w:r>
+      <w:r>
+        <w:rPr>
+          <w:rStyle w:val="NormalTok"/>
+        </w:rPr>
+        <w:t xml:space="preserve"> </w:t>
+      </w:r>
+      <w:r>
+        <w:rPr>
+          <w:rStyle w:val="NormalTok"/>
+        </w:rPr>
+        <w:t xml:space="preserve"> </w:t>
+      </w:r>
+      <w:r>
+        <w:rPr>
+          <w:rStyle w:val="NormalTok"/>
+        </w:rPr>
+        <w:t xml:space="preserve"> </w:t>
+      </w:r>
+      <w:r>
+        <w:rPr>
+          <w:rStyle w:val="NormalTok"/>
+        </w:rPr>
+        <w:t xml:space="preserve"> </w:t>
+      </w:r>
+      <w:r>
+        <w:rPr>
+          <w:rStyle w:val="NormalTok"/>
+        </w:rPr>
+        <w:t xml:space="preserve"> </w:t>
+      </w:r>
+      <w:r>
+        <w:rPr>
+          <w:rStyle w:val="NormalTok"/>
+        </w:rPr>
+        <w:t xml:space="preserve"> </w:t>
+      </w:r>
+      <w:r>
+        <w:rPr>
+          <w:rStyle w:val="NormalTok"/>
+        </w:rPr>
+        <w:t xml:space="preserve"> </w:t>
+      </w:r>
+      <w:r>
+        <w:rPr>
+          <w:rStyle w:val="NormalTok"/>
+        </w:rPr>
+        <w:t xml:space="preserve"> </w:t>
+      </w:r>
+      <w:r>
+        <w:rPr>
+          <w:rStyle w:val="NormalTok"/>
+        </w:rPr>
+        <w:t xml:space="preserve"> </w:t>
+      </w:r>
+      <w:r>
+        <w:rPr>
+          <w:rStyle w:val="NormalTok"/>
+        </w:rPr>
+        <w:t xml:space="preserve"> </w:t>
+      </w:r>
+      <w:r>
+        <w:rPr>
+          <w:rStyle w:val="NormalTok"/>
+        </w:rPr>
+        <w:t xml:space="preserve"> </w:t>
+      </w:r>
+      <w:r>
+        <w:rPr>
+          <w:rStyle w:val="NormalTok"/>
+        </w:rPr>
+        <w:t xml:space="preserve"> </w:t>
+      </w:r>
+      <w:r>
+        <w:rPr>
+          <w:rStyle w:val="NormalTok"/>
+        </w:rPr>
+        <w:t xml:space="preserve"> </w:t>
+      </w:r>
+      <w:r>
+        <w:rPr>
+          <w:rStyle w:val="NormalTok"/>
+        </w:rPr>
+        <w:t xml:space="preserve"> </w:t>
+      </w:r>
+      <w:r>
+        <w:rPr>
+          <w:rStyle w:val="NormalTok"/>
+        </w:rPr>
+        <w:t xml:space="preserve"> </w:t>
+      </w:r>
+      <w:r>
+        <w:rPr>
+          <w:rStyle w:val="NormalTok"/>
+        </w:rPr>
+        <w:t xml:space="preserve"> </w:t>
+      </w:r>
+      <w:r>
+        <w:rPr>
+          <w:rStyle w:val="NormalTok"/>
+        </w:rPr>
+        <w:t xml:space="preserve"> </w:t>
+      </w:r>
+      <w:r>
+        <w:rPr>
+          <w:rStyle w:val="NormalTok"/>
+        </w:rPr>
+        <w:t xml:space="preserve"> </w:t>
+      </w:r>
+      <w:r>
+        <w:rPr>
+          <w:rStyle w:val="NormalTok"/>
+        </w:rPr>
+        <w:t xml:space="preserve"> </w:t>
+      </w:r>
+      <w:r>
+        <w:rPr>
+          <w:rStyle w:val="NormalTok"/>
+        </w:rPr>
+        <w:t xml:space="preserve"> </w:t>
+      </w:r>
+      <w:r>
+        <w:rPr>
+          <w:rStyle w:val="NormalTok"/>
+        </w:rPr>
+        <w:t xml:space="preserve"> </w:t>
+      </w:r>
+      <w:r>
+        <w:rPr>
+          <w:rStyle w:val="NormalTok"/>
+        </w:rPr>
+        <w:t xml:space="preserve"> </w:t>
+      </w:r>
+      <w:r>
+        <w:rPr>
+          <w:rStyle w:val="NormalTok"/>
+        </w:rPr>
+        <w:t xml:space="preserve"> </w:t>
+      </w:r>
+      <w:r>
+        <w:rPr>
+          <w:rStyle w:val="NormalTok"/>
+        </w:rPr>
+        <w:t xml:space="preserve">-calibrationSlope,</w:t>
+      </w:r>
+      <w:r>
+        <w:br w:type="textWrapping"/>
+      </w:r>
+      <w:r>
+        <w:rPr>
+          <w:rStyle w:val="NormalTok"/>
+        </w:rPr>
+        <w:t xml:space="preserve"> </w:t>
+      </w:r>
+      <w:r>
+        <w:rPr>
+          <w:rStyle w:val="NormalTok"/>
+        </w:rPr>
+        <w:t xml:space="preserve"> </w:t>
+      </w:r>
+      <w:r>
+        <w:rPr>
+          <w:rStyle w:val="NormalTok"/>
+        </w:rPr>
+        <w:t xml:space="preserve"> </w:t>
+      </w:r>
+      <w:r>
+        <w:rPr>
+          <w:rStyle w:val="NormalTok"/>
+        </w:rPr>
+        <w:t xml:space="preserve"> </w:t>
+      </w:r>
+      <w:r>
+        <w:rPr>
+          <w:rStyle w:val="NormalTok"/>
+        </w:rPr>
+        <w:t xml:space="preserve"> </w:t>
+      </w:r>
+      <w:r>
+        <w:rPr>
+          <w:rStyle w:val="NormalTok"/>
+        </w:rPr>
+        <w:t xml:space="preserve"> </w:t>
+      </w:r>
+      <w:r>
+        <w:rPr>
+          <w:rStyle w:val="NormalTok"/>
+        </w:rPr>
+        <w:t xml:space="preserve"> </w:t>
+      </w:r>
+      <w:r>
+        <w:rPr>
+          <w:rStyle w:val="NormalTok"/>
+        </w:rPr>
+        <w:t xml:space="preserve"> </w:t>
+      </w:r>
+      <w:r>
+        <w:rPr>
+          <w:rStyle w:val="NormalTok"/>
+        </w:rPr>
+        <w:t xml:space="preserve"> </w:t>
+      </w:r>
+      <w:r>
+        <w:rPr>
+          <w:rStyle w:val="NormalTok"/>
+        </w:rPr>
+        <w:t xml:space="preserve"> </w:t>
+      </w:r>
+      <w:r>
+        <w:rPr>
+          <w:rStyle w:val="NormalTok"/>
+        </w:rPr>
+        <w:t xml:space="preserve"> </w:t>
+      </w:r>
+      <w:r>
+        <w:rPr>
+          <w:rStyle w:val="NormalTok"/>
+        </w:rPr>
+        <w:t xml:space="preserve"> </w:t>
+      </w:r>
+      <w:r>
+        <w:rPr>
+          <w:rStyle w:val="NormalTok"/>
+        </w:rPr>
+        <w:t xml:space="preserve"> </w:t>
+      </w:r>
+      <w:r>
+        <w:rPr>
+          <w:rStyle w:val="NormalTok"/>
+        </w:rPr>
+        <w:t xml:space="preserve"> </w:t>
+      </w:r>
+      <w:r>
+        <w:rPr>
+          <w:rStyle w:val="NormalTok"/>
+        </w:rPr>
+        <w:t xml:space="preserve"> </w:t>
+      </w:r>
+      <w:r>
+        <w:rPr>
+          <w:rStyle w:val="NormalTok"/>
+        </w:rPr>
+        <w:t xml:space="preserve"> </w:t>
+      </w:r>
+      <w:r>
+        <w:rPr>
+          <w:rStyle w:val="NormalTok"/>
+        </w:rPr>
+        <w:t xml:space="preserve"> </w:t>
+      </w:r>
+      <w:r>
+        <w:rPr>
+          <w:rStyle w:val="NormalTok"/>
+        </w:rPr>
+        <w:t xml:space="preserve"> </w:t>
+      </w:r>
+      <w:r>
+        <w:rPr>
+          <w:rStyle w:val="NormalTok"/>
+        </w:rPr>
+        <w:t xml:space="preserve"> </w:t>
+      </w:r>
+      <w:r>
+        <w:rPr>
+          <w:rStyle w:val="NormalTok"/>
+        </w:rPr>
+        <w:t xml:space="preserve"> </w:t>
+      </w:r>
+      <w:r>
+        <w:rPr>
+          <w:rStyle w:val="NormalTok"/>
+        </w:rPr>
+        <w:t xml:space="preserve"> </w:t>
+      </w:r>
+      <w:r>
+        <w:rPr>
+          <w:rStyle w:val="NormalTok"/>
+        </w:rPr>
+        <w:t xml:space="preserve"> </w:t>
+      </w:r>
+      <w:r>
+        <w:rPr>
+          <w:rStyle w:val="NormalTok"/>
+        </w:rPr>
+        <w:t xml:space="preserve"> </w:t>
+      </w:r>
+      <w:r>
+        <w:rPr>
+          <w:rStyle w:val="NormalTok"/>
+        </w:rPr>
+        <w:t xml:space="preserve"> </w:t>
+      </w:r>
+      <w:r>
+        <w:rPr>
+          <w:rStyle w:val="NormalTok"/>
+        </w:rPr>
+        <w:t xml:space="preserve"> </w:t>
+      </w:r>
+      <w:r>
+        <w:rPr>
+          <w:rStyle w:val="NormalTok"/>
+        </w:rPr>
+        <w:t xml:space="preserve"> </w:t>
+      </w:r>
+      <w:r>
+        <w:rPr>
+          <w:rStyle w:val="NormalTok"/>
+        </w:rPr>
+        <w:t xml:space="preserve"> </w:t>
+      </w:r>
+      <w:r>
+        <w:rPr>
+          <w:rStyle w:val="NormalTok"/>
+        </w:rPr>
+        <w:t xml:space="preserve"> </w:t>
+      </w:r>
+      <w:r>
+        <w:rPr>
+          <w:rStyle w:val="NormalTok"/>
+        </w:rPr>
+        <w:t xml:space="preserve"> </w:t>
+      </w:r>
+      <w:r>
+        <w:rPr>
+          <w:rStyle w:val="NormalTok"/>
+        </w:rPr>
+        <w:t xml:space="preserve"> </w:t>
+      </w:r>
+      <w:r>
+        <w:rPr>
+          <w:rStyle w:val="NormalTok"/>
+        </w:rPr>
+        <w:t xml:space="preserve"> </w:t>
+      </w:r>
+      <w:r>
+        <w:rPr>
+          <w:rStyle w:val="NormalTok"/>
+        </w:rPr>
+        <w:t xml:space="preserve"> </w:t>
+      </w:r>
+      <w:r>
+        <w:rPr>
+          <w:rStyle w:val="NormalTok"/>
+        </w:rPr>
+        <w:t xml:space="preserve">-calibrationIntercept)) %&gt;%</w:t>
       </w:r>
       <w:r>
         <w:br w:type="textWrapping"/>
@@ -2165,10 +2664,97 @@
         <w:t xml:space="preserve">))),</w:t>
       </w:r>
       <w:r>
+        <w:br w:type="textWrapping"/>
+      </w:r>
+      <w:r>
+        <w:rPr>
+          <w:rStyle w:val="NormalTok"/>
+        </w:rPr>
+        <w:t xml:space="preserve"> </w:t>
+      </w:r>
+      <w:r>
+        <w:rPr>
+          <w:rStyle w:val="NormalTok"/>
+        </w:rPr>
+        <w:t xml:space="preserve"> </w:t>
+      </w:r>
+      <w:r>
+        <w:rPr>
+          <w:rStyle w:val="NormalTok"/>
+        </w:rPr>
+        <w:t xml:space="preserve"> </w:t>
+      </w:r>
+      <w:r>
+        <w:rPr>
+          <w:rStyle w:val="NormalTok"/>
+        </w:rPr>
+        <w:t xml:space="preserve"> </w:t>
+      </w:r>
+      <w:r>
+        <w:rPr>
+          <w:rStyle w:val="NormalTok"/>
+        </w:rPr>
+        <w:t xml:space="preserve"> </w:t>
+      </w:r>
+      <w:r>
+        <w:rPr>
+          <w:rStyle w:val="NormalTok"/>
+        </w:rPr>
+        <w:t xml:space="preserve"> </w:t>
+      </w:r>
+      <w:r>
+        <w:rPr>
+          <w:rStyle w:val="NormalTok"/>
+        </w:rPr>
+        <w:t xml:space="preserve"> </w:t>
+      </w:r>
+      <w:r>
+        <w:rPr>
+          <w:rStyle w:val="NormalTok"/>
+        </w:rPr>
+        <w:t xml:space="preserve"> </w:t>
+      </w:r>
+      <w:r>
+        <w:rPr>
+          <w:rStyle w:val="NormalTok"/>
+        </w:rPr>
+        <w:t xml:space="preserve"> </w:t>
+      </w:r>
+      <w:r>
+        <w:rPr>
+          <w:rStyle w:val="NormalTok"/>
+        </w:rPr>
+        <w:t xml:space="preserve"> </w:t>
+      </w:r>
+      <w:r>
+        <w:rPr>
+          <w:rStyle w:val="NormalTok"/>
+        </w:rPr>
+        <w:t xml:space="preserve"> </w:t>
+      </w:r>
+      <w:r>
+        <w:rPr>
+          <w:rStyle w:val="NormalTok"/>
+        </w:rPr>
+        <w:t xml:space="preserve"> </w:t>
+      </w:r>
+      <w:r>
+        <w:rPr>
+          <w:rStyle w:val="NormalTok"/>
+        </w:rPr>
+        <w:t xml:space="preserve"> </w:t>
+      </w:r>
+      <w:r>
         <w:rPr>
           <w:rStyle w:val="DataTypeTok"/>
         </w:rPr>
-        <w:t xml:space="preserve">linetype=</w:t>
+        <w:t xml:space="preserve">linetype =</w:t>
+      </w:r>
+      <w:r>
+        <w:rPr>
+          <w:rStyle w:val="NormalTok"/>
+        </w:rPr>
+        <w:t xml:space="preserve"> </w:t>
       </w:r>
       <w:r>
         <w:rPr>
@@ -2183,10 +2769,97 @@
         <w:t xml:space="preserve">,</w:t>
       </w:r>
       <w:r>
+        <w:br w:type="textWrapping"/>
+      </w:r>
+      <w:r>
+        <w:rPr>
+          <w:rStyle w:val="NormalTok"/>
+        </w:rPr>
+        <w:t xml:space="preserve"> </w:t>
+      </w:r>
+      <w:r>
+        <w:rPr>
+          <w:rStyle w:val="NormalTok"/>
+        </w:rPr>
+        <w:t xml:space="preserve"> </w:t>
+      </w:r>
+      <w:r>
+        <w:rPr>
+          <w:rStyle w:val="NormalTok"/>
+        </w:rPr>
+        <w:t xml:space="preserve"> </w:t>
+      </w:r>
+      <w:r>
+        <w:rPr>
+          <w:rStyle w:val="NormalTok"/>
+        </w:rPr>
+        <w:t xml:space="preserve"> </w:t>
+      </w:r>
+      <w:r>
+        <w:rPr>
+          <w:rStyle w:val="NormalTok"/>
+        </w:rPr>
+        <w:t xml:space="preserve"> </w:t>
+      </w:r>
+      <w:r>
+        <w:rPr>
+          <w:rStyle w:val="NormalTok"/>
+        </w:rPr>
+        <w:t xml:space="preserve"> </w:t>
+      </w:r>
+      <w:r>
+        <w:rPr>
+          <w:rStyle w:val="NormalTok"/>
+        </w:rPr>
+        <w:t xml:space="preserve"> </w:t>
+      </w:r>
+      <w:r>
+        <w:rPr>
+          <w:rStyle w:val="NormalTok"/>
+        </w:rPr>
+        <w:t xml:space="preserve"> </w:t>
+      </w:r>
+      <w:r>
+        <w:rPr>
+          <w:rStyle w:val="NormalTok"/>
+        </w:rPr>
+        <w:t xml:space="preserve"> </w:t>
+      </w:r>
+      <w:r>
+        <w:rPr>
+          <w:rStyle w:val="NormalTok"/>
+        </w:rPr>
+        <w:t xml:space="preserve"> </w:t>
+      </w:r>
+      <w:r>
+        <w:rPr>
+          <w:rStyle w:val="NormalTok"/>
+        </w:rPr>
+        <w:t xml:space="preserve"> </w:t>
+      </w:r>
+      <w:r>
+        <w:rPr>
+          <w:rStyle w:val="NormalTok"/>
+        </w:rPr>
+        <w:t xml:space="preserve"> </w:t>
+      </w:r>
+      <w:r>
+        <w:rPr>
+          <w:rStyle w:val="NormalTok"/>
+        </w:rPr>
+        <w:t xml:space="preserve"> </w:t>
+      </w:r>
+      <w:r>
         <w:rPr>
           <w:rStyle w:val="DataTypeTok"/>
         </w:rPr>
-        <w:t xml:space="preserve">colour=</w:t>
+        <w:t xml:space="preserve">colour =</w:t>
+      </w:r>
+      <w:r>
+        <w:rPr>
+          <w:rStyle w:val="NormalTok"/>
+        </w:rPr>
+        <w:t xml:space="preserve"> </w:t>
       </w:r>
       <w:r>
         <w:rPr>
@@ -2784,10 +3457,109 @@
         <w:t xml:space="preserve">))),</w:t>
       </w:r>
       <w:r>
+        <w:br w:type="textWrapping"/>
+      </w:r>
+      <w:r>
+        <w:rPr>
+          <w:rStyle w:val="NormalTok"/>
+        </w:rPr>
+        <w:t xml:space="preserve"> </w:t>
+      </w:r>
+      <w:r>
+        <w:rPr>
+          <w:rStyle w:val="NormalTok"/>
+        </w:rPr>
+        <w:t xml:space="preserve"> </w:t>
+      </w:r>
+      <w:r>
+        <w:rPr>
+          <w:rStyle w:val="NormalTok"/>
+        </w:rPr>
+        <w:t xml:space="preserve"> </w:t>
+      </w:r>
+      <w:r>
+        <w:rPr>
+          <w:rStyle w:val="NormalTok"/>
+        </w:rPr>
+        <w:t xml:space="preserve"> </w:t>
+      </w:r>
+      <w:r>
+        <w:rPr>
+          <w:rStyle w:val="NormalTok"/>
+        </w:rPr>
+        <w:t xml:space="preserve"> </w:t>
+      </w:r>
+      <w:r>
+        <w:rPr>
+          <w:rStyle w:val="NormalTok"/>
+        </w:rPr>
+        <w:t xml:space="preserve"> </w:t>
+      </w:r>
+      <w:r>
+        <w:rPr>
+          <w:rStyle w:val="NormalTok"/>
+        </w:rPr>
+        <w:t xml:space="preserve"> </w:t>
+      </w:r>
+      <w:r>
+        <w:rPr>
+          <w:rStyle w:val="NormalTok"/>
+        </w:rPr>
+        <w:t xml:space="preserve"> </w:t>
+      </w:r>
+      <w:r>
+        <w:rPr>
+          <w:rStyle w:val="NormalTok"/>
+        </w:rPr>
+        <w:t xml:space="preserve"> </w:t>
+      </w:r>
+      <w:r>
+        <w:rPr>
+          <w:rStyle w:val="NormalTok"/>
+        </w:rPr>
+        <w:t xml:space="preserve"> </w:t>
+      </w:r>
+      <w:r>
+        <w:rPr>
+          <w:rStyle w:val="NormalTok"/>
+        </w:rPr>
+        <w:t xml:space="preserve"> </w:t>
+      </w:r>
+      <w:r>
+        <w:rPr>
+          <w:rStyle w:val="NormalTok"/>
+        </w:rPr>
+        <w:t xml:space="preserve"> </w:t>
+      </w:r>
+      <w:r>
+        <w:rPr>
+          <w:rStyle w:val="NormalTok"/>
+        </w:rPr>
+        <w:t xml:space="preserve"> </w:t>
+      </w:r>
+      <w:r>
+        <w:rPr>
+          <w:rStyle w:val="NormalTok"/>
+        </w:rPr>
+        <w:t xml:space="preserve"> </w:t>
+      </w:r>
+      <w:r>
+        <w:rPr>
+          <w:rStyle w:val="NormalTok"/>
+        </w:rPr>
+        <w:t xml:space="preserve"> </w:t>
+      </w:r>
+      <w:r>
         <w:rPr>
           <w:rStyle w:val="DataTypeTok"/>
         </w:rPr>
-        <w:t xml:space="preserve">linetype=</w:t>
+        <w:t xml:space="preserve">linetype =</w:t>
+      </w:r>
+      <w:r>
+        <w:rPr>
+          <w:rStyle w:val="NormalTok"/>
+        </w:rPr>
+        <w:t xml:space="preserve"> </w:t>
       </w:r>
       <w:r>
         <w:rPr>
@@ -2802,10 +3574,109 @@
         <w:t xml:space="preserve">,</w:t>
       </w:r>
       <w:r>
+        <w:br w:type="textWrapping"/>
+      </w:r>
+      <w:r>
+        <w:rPr>
+          <w:rStyle w:val="NormalTok"/>
+        </w:rPr>
+        <w:t xml:space="preserve"> </w:t>
+      </w:r>
+      <w:r>
+        <w:rPr>
+          <w:rStyle w:val="NormalTok"/>
+        </w:rPr>
+        <w:t xml:space="preserve"> </w:t>
+      </w:r>
+      <w:r>
+        <w:rPr>
+          <w:rStyle w:val="NormalTok"/>
+        </w:rPr>
+        <w:t xml:space="preserve"> </w:t>
+      </w:r>
+      <w:r>
+        <w:rPr>
+          <w:rStyle w:val="NormalTok"/>
+        </w:rPr>
+        <w:t xml:space="preserve"> </w:t>
+      </w:r>
+      <w:r>
+        <w:rPr>
+          <w:rStyle w:val="NormalTok"/>
+        </w:rPr>
+        <w:t xml:space="preserve"> </w:t>
+      </w:r>
+      <w:r>
+        <w:rPr>
+          <w:rStyle w:val="NormalTok"/>
+        </w:rPr>
+        <w:t xml:space="preserve"> </w:t>
+      </w:r>
+      <w:r>
+        <w:rPr>
+          <w:rStyle w:val="NormalTok"/>
+        </w:rPr>
+        <w:t xml:space="preserve"> </w:t>
+      </w:r>
+      <w:r>
+        <w:rPr>
+          <w:rStyle w:val="NormalTok"/>
+        </w:rPr>
+        <w:t xml:space="preserve"> </w:t>
+      </w:r>
+      <w:r>
+        <w:rPr>
+          <w:rStyle w:val="NormalTok"/>
+        </w:rPr>
+        <w:t xml:space="preserve"> </w:t>
+      </w:r>
+      <w:r>
+        <w:rPr>
+          <w:rStyle w:val="NormalTok"/>
+        </w:rPr>
+        <w:t xml:space="preserve"> </w:t>
+      </w:r>
+      <w:r>
+        <w:rPr>
+          <w:rStyle w:val="NormalTok"/>
+        </w:rPr>
+        <w:t xml:space="preserve"> </w:t>
+      </w:r>
+      <w:r>
+        <w:rPr>
+          <w:rStyle w:val="NormalTok"/>
+        </w:rPr>
+        <w:t xml:space="preserve"> </w:t>
+      </w:r>
+      <w:r>
+        <w:rPr>
+          <w:rStyle w:val="NormalTok"/>
+        </w:rPr>
+        <w:t xml:space="preserve"> </w:t>
+      </w:r>
+      <w:r>
+        <w:rPr>
+          <w:rStyle w:val="NormalTok"/>
+        </w:rPr>
+        <w:t xml:space="preserve"> </w:t>
+      </w:r>
+      <w:r>
+        <w:rPr>
+          <w:rStyle w:val="NormalTok"/>
+        </w:rPr>
+        <w:t xml:space="preserve"> </w:t>
+      </w:r>
+      <w:r>
         <w:rPr>
           <w:rStyle w:val="DataTypeTok"/>
         </w:rPr>
-        <w:t xml:space="preserve">colour=</w:t>
+        <w:t xml:space="preserve">colour =</w:t>
+      </w:r>
+      <w:r>
+        <w:rPr>
+          <w:rStyle w:val="NormalTok"/>
+        </w:rPr>
+        <w:t xml:space="preserve"> </w:t>
       </w:r>
       <w:r>
         <w:rPr>
@@ -3054,7 +3925,7 @@
     </w:lvl>
   </w:abstractNum>
   <w:abstractNum w:abstractNumId="990">
-    <w:nsid w:val="4b8b0d6d"/>
+    <w:nsid w:val="91e123a4"/>
     <w:multiLevelType w:val="multilevel"/>
     <w:lvl w:ilvl="0">
       <w:numFmt w:val="bullet"/>

</xml_diff>